<commit_message>
Generacion de reportes 50%
</commit_message>
<xml_diff>
--- a/Sistema Gestor de Tutorias/Formatos/3.docx
+++ b/Sistema Gestor de Tutorias/Formatos/3.docx
@@ -2429,17 +2429,15 @@
               </w:rPr>
               <w:t>[</w:t>
             </w:r>
-            <w:proofErr w:type="spellStart"/>
-            <w:r>
-              <w:rPr>
-                <w:rFonts w:ascii="Montserrat" w:hAnsi="Montserrat"/>
-                <w:sz w:val="18"/>
-                <w:szCs w:val="18"/>
-                <w:lang w:val="es-ES"/>
-              </w:rPr>
-              <w:t>Desarrollo_Problema</w:t>
-            </w:r>
-            <w:proofErr w:type="spellEnd"/>
+            <w:r>
+              <w:rPr>
+                <w:rFonts w:ascii="Montserrat" w:hAnsi="Montserrat"/>
+                <w:sz w:val="18"/>
+                <w:szCs w:val="18"/>
+                <w:lang w:val="es-ES"/>
+              </w:rPr>
+              <w:t>Situacion</w:t>
+            </w:r>
             <w:r>
               <w:rPr>
                 <w:rFonts w:ascii="Montserrat" w:hAnsi="Montserrat"/>

</xml_diff>